<commit_message>
remove , until Smartcash reaches a considerable market cap
</commit_message>
<xml_diff>
--- a/smartcash.cc/Welcome.docx
+++ b/smartcash.cc/Welcome.docx
@@ -1,6 +1,6 @@
 
 <file path=word/document.xml><?xml version="1.0" encoding="utf-8"?>
-<w:document xmlns:wpc="http://schemas.microsoft.com/office/word/2010/wordprocessingCanvas" xmlns:mc="http://schemas.openxmlformats.org/markup-compatibility/2006" xmlns:o="urn:schemas-microsoft-com:office:office" xmlns:r="http://schemas.openxmlformats.org/officeDocument/2006/relationships" xmlns:m="http://schemas.openxmlformats.org/officeDocument/2006/math" xmlns:v="urn:schemas-microsoft-com:vml" xmlns:wp14="http://schemas.microsoft.com/office/word/2010/wordprocessingDrawing" xmlns:wp="http://schemas.openxmlformats.org/drawingml/2006/wordprocessingDrawing" xmlns:w10="urn:schemas-microsoft-com:office:word" xmlns:w="http://schemas.openxmlformats.org/wordprocessingml/2006/main" xmlns:w14="http://schemas.microsoft.com/office/word/2010/wordml" xmlns:w15="http://schemas.microsoft.com/office/word/2012/wordml" xmlns:wpg="http://schemas.microsoft.com/office/word/2010/wordprocessingGroup" xmlns:wpi="http://schemas.microsoft.com/office/word/2010/wordprocessingInk" xmlns:wne="http://schemas.microsoft.com/office/word/2006/wordml" xmlns:wps="http://schemas.microsoft.com/office/word/2010/wordprocessingShape" mc:Ignorable="w14 w15 wp14">
+<w:document xmlns:wpc="http://schemas.microsoft.com/office/word/2010/wordprocessingCanvas" xmlns:cx="http://schemas.microsoft.com/office/drawing/2014/chartex" xmlns:cx1="http://schemas.microsoft.com/office/drawing/2015/9/8/chartex" xmlns:cx2="http://schemas.microsoft.com/office/drawing/2015/10/21/chartex" xmlns:cx3="http://schemas.microsoft.com/office/drawing/2016/5/9/chartex" xmlns:cx4="http://schemas.microsoft.com/office/drawing/2016/5/10/chartex" xmlns:cx5="http://schemas.microsoft.com/office/drawing/2016/5/11/chartex" xmlns:cx6="http://schemas.microsoft.com/office/drawing/2016/5/12/chartex" xmlns:cx7="http://schemas.microsoft.com/office/drawing/2016/5/13/chartex" xmlns:cx8="http://schemas.microsoft.com/office/drawing/2016/5/14/chartex" xmlns:mc="http://schemas.openxmlformats.org/markup-compatibility/2006" xmlns:aink="http://schemas.microsoft.com/office/drawing/2016/ink" xmlns:am3d="http://schemas.microsoft.com/office/drawing/2017/model3d" xmlns:o="urn:schemas-microsoft-com:office:office" xmlns:r="http://schemas.openxmlformats.org/officeDocument/2006/relationships" xmlns:m="http://schemas.openxmlformats.org/officeDocument/2006/math" xmlns:v="urn:schemas-microsoft-com:vml" xmlns:wp14="http://schemas.microsoft.com/office/word/2010/wordprocessingDrawing" xmlns:wp="http://schemas.openxmlformats.org/drawingml/2006/wordprocessingDrawing" xmlns:w10="urn:schemas-microsoft-com:office:word" xmlns:w="http://schemas.openxmlformats.org/wordprocessingml/2006/main" xmlns:w14="http://schemas.microsoft.com/office/word/2010/wordml" xmlns:w15="http://schemas.microsoft.com/office/word/2012/wordml" xmlns:w16cid="http://schemas.microsoft.com/office/word/2016/wordml/cid" xmlns:w16se="http://schemas.microsoft.com/office/word/2015/wordml/symex" xmlns:wpg="http://schemas.microsoft.com/office/word/2010/wordprocessingGroup" xmlns:wpi="http://schemas.microsoft.com/office/word/2010/wordprocessingInk" xmlns:wne="http://schemas.microsoft.com/office/word/2006/wordml" xmlns:wps="http://schemas.microsoft.com/office/word/2010/wordprocessingShape" mc:Ignorable="w14 w15 w16se w16cid wp14">
   <w:body>
     <w:p>
       <w:pPr>
@@ -119,27 +119,7 @@
           <w:sz w:val="28"/>
           <w:szCs w:val="28"/>
         </w:rPr>
-        <w:t xml:space="preserve"> is a community governance, cooperation &amp; growth focused </w:t>
-      </w:r>
-      <w:proofErr w:type="spellStart"/>
-      <w:r>
-        <w:rPr>
-          <w:rFonts w:ascii="Tahoma" w:eastAsia="Times New Roman" w:hAnsi="Tahoma" w:cs="Tahoma"/>
-          <w:color w:val="252525"/>
-          <w:sz w:val="28"/>
-          <w:szCs w:val="28"/>
-        </w:rPr>
-        <w:t>blockchain</w:t>
-      </w:r>
-      <w:proofErr w:type="spellEnd"/>
-      <w:r>
-        <w:rPr>
-          <w:rFonts w:ascii="Tahoma" w:eastAsia="Times New Roman" w:hAnsi="Tahoma" w:cs="Tahoma"/>
-          <w:color w:val="252525"/>
-          <w:sz w:val="28"/>
-          <w:szCs w:val="28"/>
-        </w:rPr>
-        <w:t xml:space="preserve"> based currency &amp; a decentralized economy.</w:t>
+        <w:t xml:space="preserve"> is a community governance, cooperation &amp; growth focused blockchain based currency &amp; a decentralized economy.</w:t>
       </w:r>
     </w:p>
     <w:p>
@@ -804,29 +784,19 @@
           <w:szCs w:val="28"/>
           <w:bdr w:val="none" w:sz="0" w:space="0" w:color="auto" w:frame="1"/>
         </w:rPr>
-        <w:t xml:space="preserve"> mining prevents mining centralization and stimulate network growth. Every computer can be used as a mining device while still allowing that computer to be used for various other tasks. ASICs have yet to be created for the Keccak mining algorithm and it’s probably safe to assume no ASICs will be created for quite some time, until </w:t>
-      </w:r>
-      <w:proofErr w:type="spellStart"/>
-      <w:r>
-        <w:rPr>
-          <w:rFonts w:ascii="Tahoma" w:eastAsia="Times New Roman" w:hAnsi="Tahoma" w:cs="Tahoma"/>
-          <w:color w:val="252525"/>
-          <w:sz w:val="28"/>
-          <w:szCs w:val="28"/>
-          <w:bdr w:val="none" w:sz="0" w:space="0" w:color="auto" w:frame="1"/>
-        </w:rPr>
-        <w:t>Smartcash</w:t>
-      </w:r>
-      <w:proofErr w:type="spellEnd"/>
-      <w:r>
-        <w:rPr>
-          <w:rFonts w:ascii="Tahoma" w:eastAsia="Times New Roman" w:hAnsi="Tahoma" w:cs="Tahoma"/>
-          <w:color w:val="252525"/>
-          <w:sz w:val="28"/>
-          <w:szCs w:val="28"/>
-          <w:bdr w:val="none" w:sz="0" w:space="0" w:color="auto" w:frame="1"/>
-        </w:rPr>
-        <w:t xml:space="preserve"> reaches a considerable market cap.</w:t>
+        <w:t xml:space="preserve"> mining prevents mining centralization and stimulate network growth. Every computer can be used as a mining device while still allowing that computer to be used for various other tasks. ASICs have yet to be created for the Keccak mining algorithm and it’s probably safe to assume no ASICs will be created for quite some time</w:t>
+      </w:r>
+      <w:bookmarkStart w:id="0" w:name="_GoBack"/>
+      <w:bookmarkEnd w:id="0"/>
+      <w:r>
+        <w:rPr>
+          <w:rFonts w:ascii="Tahoma" w:eastAsia="Times New Roman" w:hAnsi="Tahoma" w:cs="Tahoma"/>
+          <w:color w:val="252525"/>
+          <w:sz w:val="28"/>
+          <w:szCs w:val="28"/>
+          <w:bdr w:val="none" w:sz="0" w:space="0" w:color="auto" w:frame="1"/>
+        </w:rPr>
+        <w:t>.</w:t>
       </w:r>
     </w:p>
     <w:p>
@@ -933,7 +903,85 @@
           <w:sz w:val="28"/>
           <w:szCs w:val="28"/>
         </w:rPr>
-        <w:t xml:space="preserve">The New Way to </w:t>
+        <w:t>The New Way to Blockchain…</w:t>
+      </w:r>
+    </w:p>
+    <w:p>
+      <w:pPr>
+        <w:shd w:val="clear" w:color="auto" w:fill="FFFFFF"/>
+        <w:spacing w:after="0" w:line="264" w:lineRule="atLeast"/>
+        <w:textAlignment w:val="baseline"/>
+        <w:outlineLvl w:val="1"/>
+        <w:rPr>
+          <w:rFonts w:ascii="Tahoma" w:eastAsia="Times New Roman" w:hAnsi="Tahoma" w:cs="Tahoma"/>
+          <w:caps/>
+          <w:color w:val="252525"/>
+          <w:spacing w:val="15"/>
+          <w:sz w:val="28"/>
+          <w:szCs w:val="28"/>
+        </w:rPr>
+      </w:pPr>
+      <w:r>
+        <w:rPr>
+          <w:rFonts w:ascii="Tahoma" w:eastAsia="Times New Roman" w:hAnsi="Tahoma" w:cs="Tahoma"/>
+          <w:caps/>
+          <w:color w:val="252525"/>
+          <w:spacing w:val="15"/>
+          <w:sz w:val="28"/>
+          <w:szCs w:val="28"/>
+        </w:rPr>
+        <w:t>WHAT SETS SMARTCASH APART?</w:t>
+      </w:r>
+    </w:p>
+    <w:p>
+      <w:pPr>
+        <w:shd w:val="clear" w:color="auto" w:fill="FFFFFF"/>
+        <w:spacing w:after="240" w:line="264" w:lineRule="atLeast"/>
+        <w:textAlignment w:val="baseline"/>
+        <w:outlineLvl w:val="2"/>
+        <w:rPr>
+          <w:rFonts w:ascii="Tahoma" w:eastAsia="Times New Roman" w:hAnsi="Tahoma" w:cs="Tahoma"/>
+          <w:caps/>
+          <w:color w:val="F4B517"/>
+          <w:spacing w:val="15"/>
+          <w:sz w:val="28"/>
+          <w:szCs w:val="28"/>
+        </w:rPr>
+      </w:pPr>
+      <w:r>
+        <w:rPr>
+          <w:rFonts w:ascii="Tahoma" w:eastAsia="Times New Roman" w:hAnsi="Tahoma" w:cs="Tahoma"/>
+          <w:caps/>
+          <w:color w:val="F4B517"/>
+          <w:spacing w:val="15"/>
+          <w:sz w:val="28"/>
+          <w:szCs w:val="28"/>
+        </w:rPr>
+        <w:t>FAST</w:t>
+      </w:r>
+    </w:p>
+    <w:p>
+      <w:pPr>
+        <w:shd w:val="clear" w:color="auto" w:fill="FFFFFF"/>
+        <w:spacing w:after="0" w:line="396" w:lineRule="atLeast"/>
+        <w:textAlignment w:val="baseline"/>
+        <w:rPr>
+          <w:rFonts w:ascii="Tahoma" w:eastAsia="Times New Roman" w:hAnsi="Tahoma" w:cs="Tahoma"/>
+          <w:color w:val="252525"/>
+          <w:sz w:val="28"/>
+          <w:szCs w:val="28"/>
+          <w:lang w:val="ru-RU"/>
+        </w:rPr>
+      </w:pPr>
+      <w:r>
+        <w:rPr>
+          <w:rFonts w:ascii="Tahoma" w:eastAsia="Times New Roman" w:hAnsi="Tahoma" w:cs="Tahoma"/>
+          <w:color w:val="252525"/>
+          <w:sz w:val="28"/>
+          <w:szCs w:val="28"/>
+          <w:bdr w:val="none" w:sz="0" w:space="0" w:color="auto" w:frame="1"/>
+        </w:rPr>
+        <w:t xml:space="preserve">We work daily to expand the offerings of </w:t>
       </w:r>
       <w:proofErr w:type="spellStart"/>
       <w:r>
@@ -942,8 +990,9 @@
           <w:color w:val="252525"/>
           <w:sz w:val="28"/>
           <w:szCs w:val="28"/>
-        </w:rPr>
-        <w:t>Blockchain</w:t>
+          <w:bdr w:val="none" w:sz="0" w:space="0" w:color="auto" w:frame="1"/>
+        </w:rPr>
+        <w:t>SmartCash</w:t>
       </w:r>
       <w:proofErr w:type="spellEnd"/>
       <w:r>
@@ -952,8 +1001,104 @@
           <w:color w:val="252525"/>
           <w:sz w:val="28"/>
           <w:szCs w:val="28"/>
-        </w:rPr>
-        <w:t>…</w:t>
+          <w:bdr w:val="none" w:sz="0" w:space="0" w:color="auto" w:frame="1"/>
+        </w:rPr>
+        <w:t>, from new mobile wallets to exchanges and community frameworks. </w:t>
+      </w:r>
+      <w:r>
+        <w:rPr>
+          <w:rFonts w:ascii="Tahoma" w:eastAsia="Times New Roman" w:hAnsi="Tahoma" w:cs="Tahoma"/>
+          <w:color w:val="252525"/>
+          <w:sz w:val="28"/>
+          <w:szCs w:val="28"/>
+          <w:bdr w:val="none" w:sz="0" w:space="0" w:color="auto" w:frame="1"/>
+          <w:lang w:val="ru-RU"/>
+        </w:rPr>
+        <w:t>InstantPay is just the tip of the iceberg.</w:t>
+      </w:r>
+    </w:p>
+    <w:p>
+      <w:pPr>
+        <w:shd w:val="clear" w:color="auto" w:fill="FFFFFF"/>
+        <w:spacing w:after="240" w:line="264" w:lineRule="atLeast"/>
+        <w:textAlignment w:val="baseline"/>
+        <w:outlineLvl w:val="2"/>
+        <w:rPr>
+          <w:rFonts w:ascii="Tahoma" w:eastAsia="Times New Roman" w:hAnsi="Tahoma" w:cs="Tahoma"/>
+          <w:caps/>
+          <w:color w:val="F4B517"/>
+          <w:spacing w:val="15"/>
+          <w:sz w:val="28"/>
+          <w:szCs w:val="28"/>
+        </w:rPr>
+      </w:pPr>
+      <w:r>
+        <w:rPr>
+          <w:rFonts w:ascii="Tahoma" w:eastAsia="Times New Roman" w:hAnsi="Tahoma" w:cs="Tahoma"/>
+          <w:caps/>
+          <w:color w:val="F4B517"/>
+          <w:spacing w:val="15"/>
+          <w:sz w:val="28"/>
+          <w:szCs w:val="28"/>
+        </w:rPr>
+        <w:t>INCLUSIVE</w:t>
+      </w:r>
+    </w:p>
+    <w:p>
+      <w:pPr>
+        <w:shd w:val="clear" w:color="auto" w:fill="FFFFFF"/>
+        <w:spacing w:after="0" w:line="396" w:lineRule="atLeast"/>
+        <w:textAlignment w:val="baseline"/>
+        <w:rPr>
+          <w:rFonts w:ascii="Tahoma" w:eastAsia="Times New Roman" w:hAnsi="Tahoma" w:cs="Tahoma"/>
+          <w:color w:val="252525"/>
+          <w:sz w:val="28"/>
+          <w:szCs w:val="28"/>
+          <w:lang w:val="ru-RU"/>
+        </w:rPr>
+      </w:pPr>
+      <w:r>
+        <w:rPr>
+          <w:rFonts w:ascii="Tahoma" w:eastAsia="Times New Roman" w:hAnsi="Tahoma" w:cs="Tahoma"/>
+          <w:color w:val="252525"/>
+          <w:sz w:val="28"/>
+          <w:szCs w:val="28"/>
+          <w:bdr w:val="none" w:sz="0" w:space="0" w:color="auto" w:frame="1"/>
+        </w:rPr>
+        <w:t xml:space="preserve">The entire foundation of </w:t>
+      </w:r>
+      <w:proofErr w:type="spellStart"/>
+      <w:r>
+        <w:rPr>
+          <w:rFonts w:ascii="Tahoma" w:eastAsia="Times New Roman" w:hAnsi="Tahoma" w:cs="Tahoma"/>
+          <w:color w:val="252525"/>
+          <w:sz w:val="28"/>
+          <w:szCs w:val="28"/>
+          <w:bdr w:val="none" w:sz="0" w:space="0" w:color="auto" w:frame="1"/>
+        </w:rPr>
+        <w:t>SmartCash</w:t>
+      </w:r>
+      <w:proofErr w:type="spellEnd"/>
+      <w:r>
+        <w:rPr>
+          <w:rFonts w:ascii="Tahoma" w:eastAsia="Times New Roman" w:hAnsi="Tahoma" w:cs="Tahoma"/>
+          <w:color w:val="252525"/>
+          <w:sz w:val="28"/>
+          <w:szCs w:val="28"/>
+          <w:bdr w:val="none" w:sz="0" w:space="0" w:color="auto" w:frame="1"/>
+        </w:rPr>
+        <w:t xml:space="preserve"> is based upon community adoption, growth and inclusion. </w:t>
+      </w:r>
+      <w:r>
+        <w:rPr>
+          <w:rFonts w:ascii="Tahoma" w:eastAsia="Times New Roman" w:hAnsi="Tahoma" w:cs="Tahoma"/>
+          <w:color w:val="252525"/>
+          <w:sz w:val="28"/>
+          <w:szCs w:val="28"/>
+          <w:bdr w:val="none" w:sz="0" w:space="0" w:color="auto" w:frame="1"/>
+          <w:lang w:val="ru-RU"/>
+        </w:rPr>
+        <w:t>Everyone is a SmartCash team member.</w:t>
       </w:r>
     </w:p>
     <w:p>
@@ -965,73 +1110,117 @@
         <w:rPr>
           <w:rFonts w:ascii="Tahoma" w:eastAsia="Times New Roman" w:hAnsi="Tahoma" w:cs="Tahoma"/>
           <w:caps/>
-          <w:color w:val="252525"/>
-          <w:spacing w:val="15"/>
-          <w:sz w:val="28"/>
-          <w:szCs w:val="28"/>
-        </w:rPr>
-      </w:pPr>
-      <w:r>
-        <w:rPr>
-          <w:rFonts w:ascii="Tahoma" w:eastAsia="Times New Roman" w:hAnsi="Tahoma" w:cs="Tahoma"/>
-          <w:caps/>
-          <w:color w:val="252525"/>
-          <w:spacing w:val="15"/>
-          <w:sz w:val="28"/>
-          <w:szCs w:val="28"/>
-        </w:rPr>
-        <w:t>WHAT SETS SMARTCASH APART?</w:t>
-      </w:r>
-    </w:p>
-    <w:p>
-      <w:pPr>
-        <w:shd w:val="clear" w:color="auto" w:fill="FFFFFF"/>
-        <w:spacing w:after="240" w:line="264" w:lineRule="atLeast"/>
-        <w:textAlignment w:val="baseline"/>
-        <w:outlineLvl w:val="2"/>
-        <w:rPr>
-          <w:rFonts w:ascii="Tahoma" w:eastAsia="Times New Roman" w:hAnsi="Tahoma" w:cs="Tahoma"/>
-          <w:caps/>
-          <w:color w:val="F4B517"/>
-          <w:spacing w:val="15"/>
-          <w:sz w:val="28"/>
-          <w:szCs w:val="28"/>
-        </w:rPr>
-      </w:pPr>
-      <w:r>
-        <w:rPr>
-          <w:rFonts w:ascii="Tahoma" w:eastAsia="Times New Roman" w:hAnsi="Tahoma" w:cs="Tahoma"/>
-          <w:caps/>
-          <w:color w:val="F4B517"/>
-          <w:spacing w:val="15"/>
-          <w:sz w:val="28"/>
-          <w:szCs w:val="28"/>
-        </w:rPr>
-        <w:t>FAST</w:t>
-      </w:r>
-    </w:p>
-    <w:p>
-      <w:pPr>
-        <w:shd w:val="clear" w:color="auto" w:fill="FFFFFF"/>
-        <w:spacing w:after="0" w:line="396" w:lineRule="atLeast"/>
-        <w:textAlignment w:val="baseline"/>
-        <w:rPr>
-          <w:rFonts w:ascii="Tahoma" w:eastAsia="Times New Roman" w:hAnsi="Tahoma" w:cs="Tahoma"/>
-          <w:color w:val="252525"/>
-          <w:sz w:val="28"/>
-          <w:szCs w:val="28"/>
-          <w:lang w:val="ru-RU"/>
-        </w:rPr>
-      </w:pPr>
-      <w:r>
-        <w:rPr>
-          <w:rFonts w:ascii="Tahoma" w:eastAsia="Times New Roman" w:hAnsi="Tahoma" w:cs="Tahoma"/>
-          <w:color w:val="252525"/>
-          <w:sz w:val="28"/>
-          <w:szCs w:val="28"/>
-          <w:bdr w:val="none" w:sz="0" w:space="0" w:color="auto" w:frame="1"/>
-        </w:rPr>
-        <w:t xml:space="preserve">We work daily to expand the offerings of </w:t>
+          <w:color w:val="F4B517"/>
+          <w:spacing w:val="15"/>
+          <w:sz w:val="28"/>
+          <w:szCs w:val="28"/>
+        </w:rPr>
+      </w:pPr>
+      <w:r>
+        <w:rPr>
+          <w:rFonts w:ascii="Tahoma" w:eastAsia="Times New Roman" w:hAnsi="Tahoma" w:cs="Tahoma"/>
+          <w:caps/>
+          <w:color w:val="F4B517"/>
+          <w:spacing w:val="15"/>
+          <w:sz w:val="28"/>
+          <w:szCs w:val="28"/>
+        </w:rPr>
+        <w:t>JOIN THE SMARTCASH COMMUNITY</w:t>
+      </w:r>
+    </w:p>
+    <w:p>
+      <w:pPr>
+        <w:shd w:val="clear" w:color="auto" w:fill="FFFFFF"/>
+        <w:spacing w:after="0" w:line="312" w:lineRule="atLeast"/>
+        <w:textAlignment w:val="baseline"/>
+        <w:rPr>
+          <w:rFonts w:ascii="Tahoma" w:eastAsia="Times New Roman" w:hAnsi="Tahoma" w:cs="Tahoma"/>
+          <w:color w:val="252525"/>
+          <w:sz w:val="28"/>
+          <w:szCs w:val="28"/>
+        </w:rPr>
+      </w:pPr>
+      <w:r>
+        <w:rPr>
+          <w:rFonts w:ascii="Tahoma" w:eastAsia="Times New Roman" w:hAnsi="Tahoma" w:cs="Tahoma"/>
+          <w:color w:val="252525"/>
+          <w:sz w:val="28"/>
+          <w:szCs w:val="28"/>
+          <w:bdr w:val="none" w:sz="0" w:space="0" w:color="auto" w:frame="1"/>
+        </w:rPr>
+        <w:t>We have many different places and methods to discuss, learn and flourish together. Below are a few options.</w:t>
+      </w:r>
+      <w:r>
+        <w:rPr>
+          <w:rFonts w:ascii="Tahoma" w:eastAsia="Times New Roman" w:hAnsi="Tahoma" w:cs="Tahoma"/>
+          <w:color w:val="252525"/>
+          <w:sz w:val="28"/>
+          <w:szCs w:val="28"/>
+        </w:rPr>
+        <w:t xml:space="preserve"> </w:t>
+      </w:r>
+    </w:p>
+    <w:p>
+      <w:pPr>
+        <w:shd w:val="clear" w:color="auto" w:fill="FFFFFF"/>
+        <w:spacing w:after="0" w:line="240" w:lineRule="auto"/>
+        <w:textAlignment w:val="baseline"/>
+        <w:rPr>
+          <w:rFonts w:ascii="Tahoma" w:eastAsia="Times New Roman" w:hAnsi="Tahoma" w:cs="Tahoma"/>
+          <w:color w:val="252525"/>
+          <w:sz w:val="28"/>
+          <w:szCs w:val="28"/>
+        </w:rPr>
+      </w:pPr>
+    </w:p>
+    <w:p>
+      <w:pPr>
+        <w:shd w:val="clear" w:color="auto" w:fill="FFFFFF"/>
+        <w:spacing w:after="0" w:line="264" w:lineRule="atLeast"/>
+        <w:textAlignment w:val="baseline"/>
+        <w:outlineLvl w:val="1"/>
+        <w:rPr>
+          <w:rFonts w:ascii="Tahoma" w:eastAsia="Times New Roman" w:hAnsi="Tahoma" w:cs="Tahoma"/>
+          <w:caps/>
+          <w:color w:val="F4B517"/>
+          <w:spacing w:val="15"/>
+          <w:sz w:val="28"/>
+          <w:szCs w:val="28"/>
+        </w:rPr>
+      </w:pPr>
+      <w:r>
+        <w:rPr>
+          <w:rFonts w:ascii="Tahoma" w:eastAsia="Times New Roman" w:hAnsi="Tahoma" w:cs="Tahoma"/>
+          <w:caps/>
+          <w:color w:val="F4B517"/>
+          <w:spacing w:val="15"/>
+          <w:sz w:val="28"/>
+          <w:szCs w:val="28"/>
+        </w:rPr>
+        <w:t> SERVICES</w:t>
+      </w:r>
+    </w:p>
+    <w:p>
+      <w:pPr>
+        <w:shd w:val="clear" w:color="auto" w:fill="FFFFFF"/>
+        <w:spacing w:after="0" w:line="312" w:lineRule="atLeast"/>
+        <w:textAlignment w:val="baseline"/>
+        <w:rPr>
+          <w:rFonts w:ascii="Tahoma" w:eastAsia="Times New Roman" w:hAnsi="Tahoma" w:cs="Tahoma"/>
+          <w:color w:val="252525"/>
+          <w:sz w:val="28"/>
+          <w:szCs w:val="28"/>
+        </w:rPr>
+      </w:pPr>
+      <w:r>
+        <w:rPr>
+          <w:rFonts w:ascii="Tahoma" w:eastAsia="Times New Roman" w:hAnsi="Tahoma" w:cs="Tahoma"/>
+          <w:color w:val="252525"/>
+          <w:sz w:val="28"/>
+          <w:szCs w:val="28"/>
+          <w:bdr w:val="none" w:sz="0" w:space="0" w:color="auto" w:frame="1"/>
+        </w:rPr>
+        <w:t xml:space="preserve">DISCLAIMER: This list is provided for informational purposes only. Services listed here have not been evaluated or endorsed by the </w:t>
       </w:r>
       <w:proofErr w:type="spellStart"/>
       <w:r>
@@ -1053,257 +1242,7 @@
           <w:szCs w:val="28"/>
           <w:bdr w:val="none" w:sz="0" w:space="0" w:color="auto" w:frame="1"/>
         </w:rPr>
-        <w:t>, from new mobile wallets to exchanges and community frameworks. </w:t>
-      </w:r>
-      <w:r>
-        <w:rPr>
-          <w:rFonts w:ascii="Tahoma" w:eastAsia="Times New Roman" w:hAnsi="Tahoma" w:cs="Tahoma"/>
-          <w:color w:val="252525"/>
-          <w:sz w:val="28"/>
-          <w:szCs w:val="28"/>
-          <w:bdr w:val="none" w:sz="0" w:space="0" w:color="auto" w:frame="1"/>
-          <w:lang w:val="ru-RU"/>
-        </w:rPr>
-        <w:t>InstantPay is just the tip of the iceberg.</w:t>
-      </w:r>
-    </w:p>
-    <w:p>
-      <w:pPr>
-        <w:shd w:val="clear" w:color="auto" w:fill="FFFFFF"/>
-        <w:spacing w:after="240" w:line="264" w:lineRule="atLeast"/>
-        <w:textAlignment w:val="baseline"/>
-        <w:outlineLvl w:val="2"/>
-        <w:rPr>
-          <w:rFonts w:ascii="Tahoma" w:eastAsia="Times New Roman" w:hAnsi="Tahoma" w:cs="Tahoma"/>
-          <w:caps/>
-          <w:color w:val="F4B517"/>
-          <w:spacing w:val="15"/>
-          <w:sz w:val="28"/>
-          <w:szCs w:val="28"/>
-        </w:rPr>
-      </w:pPr>
-      <w:r>
-        <w:rPr>
-          <w:rFonts w:ascii="Tahoma" w:eastAsia="Times New Roman" w:hAnsi="Tahoma" w:cs="Tahoma"/>
-          <w:caps/>
-          <w:color w:val="F4B517"/>
-          <w:spacing w:val="15"/>
-          <w:sz w:val="28"/>
-          <w:szCs w:val="28"/>
-        </w:rPr>
-        <w:t>INCLUSIVE</w:t>
-      </w:r>
-    </w:p>
-    <w:p>
-      <w:pPr>
-        <w:shd w:val="clear" w:color="auto" w:fill="FFFFFF"/>
-        <w:spacing w:after="0" w:line="396" w:lineRule="atLeast"/>
-        <w:textAlignment w:val="baseline"/>
-        <w:rPr>
-          <w:rFonts w:ascii="Tahoma" w:eastAsia="Times New Roman" w:hAnsi="Tahoma" w:cs="Tahoma"/>
-          <w:color w:val="252525"/>
-          <w:sz w:val="28"/>
-          <w:szCs w:val="28"/>
-          <w:lang w:val="ru-RU"/>
-        </w:rPr>
-      </w:pPr>
-      <w:r>
-        <w:rPr>
-          <w:rFonts w:ascii="Tahoma" w:eastAsia="Times New Roman" w:hAnsi="Tahoma" w:cs="Tahoma"/>
-          <w:color w:val="252525"/>
-          <w:sz w:val="28"/>
-          <w:szCs w:val="28"/>
-          <w:bdr w:val="none" w:sz="0" w:space="0" w:color="auto" w:frame="1"/>
-        </w:rPr>
-        <w:t xml:space="preserve">The entire foundation of </w:t>
-      </w:r>
-      <w:proofErr w:type="spellStart"/>
-      <w:r>
-        <w:rPr>
-          <w:rFonts w:ascii="Tahoma" w:eastAsia="Times New Roman" w:hAnsi="Tahoma" w:cs="Tahoma"/>
-          <w:color w:val="252525"/>
-          <w:sz w:val="28"/>
-          <w:szCs w:val="28"/>
-          <w:bdr w:val="none" w:sz="0" w:space="0" w:color="auto" w:frame="1"/>
-        </w:rPr>
-        <w:t>SmartCash</w:t>
-      </w:r>
-      <w:proofErr w:type="spellEnd"/>
-      <w:r>
-        <w:rPr>
-          <w:rFonts w:ascii="Tahoma" w:eastAsia="Times New Roman" w:hAnsi="Tahoma" w:cs="Tahoma"/>
-          <w:color w:val="252525"/>
-          <w:sz w:val="28"/>
-          <w:szCs w:val="28"/>
-          <w:bdr w:val="none" w:sz="0" w:space="0" w:color="auto" w:frame="1"/>
-        </w:rPr>
-        <w:t xml:space="preserve"> is based upon community adoption, growth and inclusion. </w:t>
-      </w:r>
-      <w:r>
-        <w:rPr>
-          <w:rFonts w:ascii="Tahoma" w:eastAsia="Times New Roman" w:hAnsi="Tahoma" w:cs="Tahoma"/>
-          <w:color w:val="252525"/>
-          <w:sz w:val="28"/>
-          <w:szCs w:val="28"/>
-          <w:bdr w:val="none" w:sz="0" w:space="0" w:color="auto" w:frame="1"/>
-          <w:lang w:val="ru-RU"/>
-        </w:rPr>
-        <w:t>Everyone is a SmartCash team member.</w:t>
-      </w:r>
-    </w:p>
-    <w:p>
-      <w:pPr>
-        <w:shd w:val="clear" w:color="auto" w:fill="FFFFFF"/>
-        <w:spacing w:after="0" w:line="264" w:lineRule="atLeast"/>
-        <w:textAlignment w:val="baseline"/>
-        <w:outlineLvl w:val="1"/>
-        <w:rPr>
-          <w:rFonts w:ascii="Tahoma" w:eastAsia="Times New Roman" w:hAnsi="Tahoma" w:cs="Tahoma"/>
-          <w:caps/>
-          <w:color w:val="F4B517"/>
-          <w:spacing w:val="15"/>
-          <w:sz w:val="28"/>
-          <w:szCs w:val="28"/>
-        </w:rPr>
-      </w:pPr>
-      <w:r>
-        <w:rPr>
-          <w:rFonts w:ascii="Tahoma" w:eastAsia="Times New Roman" w:hAnsi="Tahoma" w:cs="Tahoma"/>
-          <w:caps/>
-          <w:color w:val="F4B517"/>
-          <w:spacing w:val="15"/>
-          <w:sz w:val="28"/>
-          <w:szCs w:val="28"/>
-        </w:rPr>
-        <w:t>JOIN THE SMARTCASH COMMUNITY</w:t>
-      </w:r>
-    </w:p>
-    <w:p>
-      <w:pPr>
-        <w:shd w:val="clear" w:color="auto" w:fill="FFFFFF"/>
-        <w:spacing w:after="0" w:line="312" w:lineRule="atLeast"/>
-        <w:textAlignment w:val="baseline"/>
-        <w:rPr>
-          <w:rFonts w:ascii="Tahoma" w:eastAsia="Times New Roman" w:hAnsi="Tahoma" w:cs="Tahoma"/>
-          <w:color w:val="252525"/>
-          <w:sz w:val="28"/>
-          <w:szCs w:val="28"/>
-        </w:rPr>
-      </w:pPr>
-      <w:r>
-        <w:rPr>
-          <w:rFonts w:ascii="Tahoma" w:eastAsia="Times New Roman" w:hAnsi="Tahoma" w:cs="Tahoma"/>
-          <w:color w:val="252525"/>
-          <w:sz w:val="28"/>
-          <w:szCs w:val="28"/>
-          <w:bdr w:val="none" w:sz="0" w:space="0" w:color="auto" w:frame="1"/>
-        </w:rPr>
-        <w:t>We have many different places and methods to discuss, learn and flourish together. Below are a few options.</w:t>
-      </w:r>
-      <w:r>
-        <w:rPr>
-          <w:rFonts w:ascii="Tahoma" w:eastAsia="Times New Roman" w:hAnsi="Tahoma" w:cs="Tahoma"/>
-          <w:color w:val="252525"/>
-          <w:sz w:val="28"/>
-          <w:szCs w:val="28"/>
-        </w:rPr>
-        <w:t xml:space="preserve"> </w:t>
-      </w:r>
-    </w:p>
-    <w:p>
-      <w:pPr>
-        <w:shd w:val="clear" w:color="auto" w:fill="FFFFFF"/>
-        <w:spacing w:after="0" w:line="240" w:lineRule="auto"/>
-        <w:textAlignment w:val="baseline"/>
-        <w:rPr>
-          <w:rFonts w:ascii="Tahoma" w:eastAsia="Times New Roman" w:hAnsi="Tahoma" w:cs="Tahoma"/>
-          <w:color w:val="252525"/>
-          <w:sz w:val="28"/>
-          <w:szCs w:val="28"/>
-        </w:rPr>
-      </w:pPr>
-    </w:p>
-    <w:p>
-      <w:pPr>
-        <w:shd w:val="clear" w:color="auto" w:fill="FFFFFF"/>
-        <w:spacing w:after="0" w:line="264" w:lineRule="atLeast"/>
-        <w:textAlignment w:val="baseline"/>
-        <w:outlineLvl w:val="1"/>
-        <w:rPr>
-          <w:rFonts w:ascii="Tahoma" w:eastAsia="Times New Roman" w:hAnsi="Tahoma" w:cs="Tahoma"/>
-          <w:caps/>
-          <w:color w:val="F4B517"/>
-          <w:spacing w:val="15"/>
-          <w:sz w:val="28"/>
-          <w:szCs w:val="28"/>
-        </w:rPr>
-      </w:pPr>
-      <w:r>
-        <w:rPr>
-          <w:rFonts w:ascii="Tahoma" w:eastAsia="Times New Roman" w:hAnsi="Tahoma" w:cs="Tahoma"/>
-          <w:caps/>
-          <w:color w:val="F4B517"/>
-          <w:spacing w:val="15"/>
-          <w:sz w:val="28"/>
-          <w:szCs w:val="28"/>
-        </w:rPr>
-        <w:t> SERVICES</w:t>
-      </w:r>
-    </w:p>
-    <w:p>
-      <w:pPr>
-        <w:shd w:val="clear" w:color="auto" w:fill="FFFFFF"/>
-        <w:spacing w:after="0" w:line="312" w:lineRule="atLeast"/>
-        <w:textAlignment w:val="baseline"/>
-        <w:rPr>
-          <w:rFonts w:ascii="Tahoma" w:eastAsia="Times New Roman" w:hAnsi="Tahoma" w:cs="Tahoma"/>
-          <w:color w:val="252525"/>
-          <w:sz w:val="28"/>
-          <w:szCs w:val="28"/>
-        </w:rPr>
-      </w:pPr>
-      <w:r>
-        <w:rPr>
-          <w:rFonts w:ascii="Tahoma" w:eastAsia="Times New Roman" w:hAnsi="Tahoma" w:cs="Tahoma"/>
-          <w:color w:val="252525"/>
-          <w:sz w:val="28"/>
-          <w:szCs w:val="28"/>
-          <w:bdr w:val="none" w:sz="0" w:space="0" w:color="auto" w:frame="1"/>
-        </w:rPr>
-        <w:t xml:space="preserve">DISCLAIMER: This list is provided for informational purposes only. Services listed here have not been evaluated or endorsed by the </w:t>
-      </w:r>
-      <w:proofErr w:type="spellStart"/>
-      <w:r>
-        <w:rPr>
-          <w:rFonts w:ascii="Tahoma" w:eastAsia="Times New Roman" w:hAnsi="Tahoma" w:cs="Tahoma"/>
-          <w:color w:val="252525"/>
-          <w:sz w:val="28"/>
-          <w:szCs w:val="28"/>
-          <w:bdr w:val="none" w:sz="0" w:space="0" w:color="auto" w:frame="1"/>
-        </w:rPr>
-        <w:t>SmartCash</w:t>
-      </w:r>
-      <w:proofErr w:type="spellEnd"/>
-      <w:r>
-        <w:rPr>
-          <w:rFonts w:ascii="Tahoma" w:eastAsia="Times New Roman" w:hAnsi="Tahoma" w:cs="Tahoma"/>
-          <w:color w:val="252525"/>
-          <w:sz w:val="28"/>
-          <w:szCs w:val="28"/>
-          <w:bdr w:val="none" w:sz="0" w:space="0" w:color="auto" w:frame="1"/>
-        </w:rPr>
-        <w:t xml:space="preserve"> </w:t>
-      </w:r>
-      <w:r>
-        <w:rPr>
-          <w:rFonts w:ascii="Tahoma" w:eastAsia="Times New Roman" w:hAnsi="Tahoma" w:cs="Tahoma"/>
-          <w:color w:val="252525"/>
-          <w:sz w:val="28"/>
-          <w:szCs w:val="28"/>
-          <w:bdr w:val="none" w:sz="0" w:space="0" w:color="auto" w:frame="1"/>
-        </w:rPr>
-        <w:lastRenderedPageBreak/>
-        <w:t>developers and no guarantees are made as to the accuracy of this information. Please exercise discretion when using third-party services.</w:t>
+        <w:t xml:space="preserve"> developers and no guarantees are made as to the accuracy of this information. Please exercise discretion when using third-party services.</w:t>
       </w:r>
     </w:p>
     <w:p>
@@ -1405,27 +1344,7 @@
           <w:sz w:val="28"/>
           <w:szCs w:val="28"/>
         </w:rPr>
-        <w:t xml:space="preserve">This is a fast wallet that does not require the </w:t>
-      </w:r>
-      <w:proofErr w:type="spellStart"/>
-      <w:r>
-        <w:rPr>
-          <w:rFonts w:ascii="Tahoma" w:eastAsia="Times New Roman" w:hAnsi="Tahoma" w:cs="Tahoma"/>
-          <w:color w:val="2D2D2D"/>
-          <w:sz w:val="28"/>
-          <w:szCs w:val="28"/>
-        </w:rPr>
-        <w:t>blockchain</w:t>
-      </w:r>
-      <w:proofErr w:type="spellEnd"/>
-      <w:r>
-        <w:rPr>
-          <w:rFonts w:ascii="Tahoma" w:eastAsia="Times New Roman" w:hAnsi="Tahoma" w:cs="Tahoma"/>
-          <w:color w:val="2D2D2D"/>
-          <w:sz w:val="28"/>
-          <w:szCs w:val="28"/>
-        </w:rPr>
-        <w:t xml:space="preserve"> download. Wallet will not start </w:t>
+        <w:t xml:space="preserve">This is a fast wallet that does not require the blockchain download. Wallet will not start </w:t>
       </w:r>
       <w:proofErr w:type="spellStart"/>
       <w:r>
@@ -1556,8 +1475,8 @@
           <w:szCs w:val="28"/>
         </w:rPr>
       </w:pPr>
-      <w:bookmarkStart w:id="0" w:name="exchanges"/>
-      <w:bookmarkEnd w:id="0"/>
+      <w:bookmarkStart w:id="1" w:name="exchanges"/>
+      <w:bookmarkEnd w:id="1"/>
       <w:r>
         <w:rPr>
           <w:rFonts w:ascii="Tahoma" w:eastAsia="Times New Roman" w:hAnsi="Tahoma" w:cs="Tahoma"/>
@@ -1585,8 +1504,6 @@
           <w:szCs w:val="28"/>
         </w:rPr>
       </w:pPr>
-      <w:bookmarkStart w:id="1" w:name="_GoBack"/>
-      <w:bookmarkEnd w:id="1"/>
       <w:r>
         <w:rPr>
           <w:rFonts w:ascii="Tahoma" w:eastAsia="Times New Roman" w:hAnsi="Tahoma" w:cs="Tahoma"/>
@@ -1735,7 +1652,7 @@
 </file>
 
 <file path=word/numbering.xml><?xml version="1.0" encoding="utf-8"?>
-<w:numbering xmlns:wpc="http://schemas.microsoft.com/office/word/2010/wordprocessingCanvas" xmlns:mc="http://schemas.openxmlformats.org/markup-compatibility/2006" xmlns:o="urn:schemas-microsoft-com:office:office" xmlns:r="http://schemas.openxmlformats.org/officeDocument/2006/relationships" xmlns:m="http://schemas.openxmlformats.org/officeDocument/2006/math" xmlns:v="urn:schemas-microsoft-com:vml" xmlns:wp14="http://schemas.microsoft.com/office/word/2010/wordprocessingDrawing" xmlns:wp="http://schemas.openxmlformats.org/drawingml/2006/wordprocessingDrawing" xmlns:w10="urn:schemas-microsoft-com:office:word" xmlns:w="http://schemas.openxmlformats.org/wordprocessingml/2006/main" xmlns:w14="http://schemas.microsoft.com/office/word/2010/wordml" xmlns:w15="http://schemas.microsoft.com/office/word/2012/wordml" xmlns:wpg="http://schemas.microsoft.com/office/word/2010/wordprocessingGroup" xmlns:wpi="http://schemas.microsoft.com/office/word/2010/wordprocessingInk" xmlns:wne="http://schemas.microsoft.com/office/word/2006/wordml" xmlns:wps="http://schemas.microsoft.com/office/word/2010/wordprocessingShape" mc:Ignorable="w14 w15 wp14">
+<w:numbering xmlns:wpc="http://schemas.microsoft.com/office/word/2010/wordprocessingCanvas" xmlns:cx="http://schemas.microsoft.com/office/drawing/2014/chartex" xmlns:cx1="http://schemas.microsoft.com/office/drawing/2015/9/8/chartex" xmlns:cx2="http://schemas.microsoft.com/office/drawing/2015/10/21/chartex" xmlns:cx3="http://schemas.microsoft.com/office/drawing/2016/5/9/chartex" xmlns:cx4="http://schemas.microsoft.com/office/drawing/2016/5/10/chartex" xmlns:cx5="http://schemas.microsoft.com/office/drawing/2016/5/11/chartex" xmlns:cx6="http://schemas.microsoft.com/office/drawing/2016/5/12/chartex" xmlns:cx7="http://schemas.microsoft.com/office/drawing/2016/5/13/chartex" xmlns:cx8="http://schemas.microsoft.com/office/drawing/2016/5/14/chartex" xmlns:mc="http://schemas.openxmlformats.org/markup-compatibility/2006" xmlns:aink="http://schemas.microsoft.com/office/drawing/2016/ink" xmlns:am3d="http://schemas.microsoft.com/office/drawing/2017/model3d" xmlns:o="urn:schemas-microsoft-com:office:office" xmlns:r="http://schemas.openxmlformats.org/officeDocument/2006/relationships" xmlns:m="http://schemas.openxmlformats.org/officeDocument/2006/math" xmlns:v="urn:schemas-microsoft-com:vml" xmlns:wp14="http://schemas.microsoft.com/office/word/2010/wordprocessingDrawing" xmlns:wp="http://schemas.openxmlformats.org/drawingml/2006/wordprocessingDrawing" xmlns:w10="urn:schemas-microsoft-com:office:word" xmlns:w="http://schemas.openxmlformats.org/wordprocessingml/2006/main" xmlns:w14="http://schemas.microsoft.com/office/word/2010/wordml" xmlns:w15="http://schemas.microsoft.com/office/word/2012/wordml" xmlns:w16cid="http://schemas.microsoft.com/office/word/2016/wordml/cid" xmlns:w16se="http://schemas.microsoft.com/office/word/2015/wordml/symex" xmlns:wpg="http://schemas.microsoft.com/office/word/2010/wordprocessingGroup" xmlns:wpi="http://schemas.microsoft.com/office/word/2010/wordprocessingInk" xmlns:wne="http://schemas.microsoft.com/office/word/2006/wordml" xmlns:wps="http://schemas.microsoft.com/office/word/2010/wordprocessingShape" mc:Ignorable="w14 w15 w16se w16cid wp14">
   <w:abstractNum w:abstractNumId="0" w15:restartNumberingAfterBreak="0">
     <w:nsid w:val="507F6412"/>
     <w:multiLevelType w:val="multilevel"/>
@@ -2044,7 +1961,7 @@
 </file>
 
 <file path=word/styles.xml><?xml version="1.0" encoding="utf-8"?>
-<w:styles xmlns:mc="http://schemas.openxmlformats.org/markup-compatibility/2006" xmlns:r="http://schemas.openxmlformats.org/officeDocument/2006/relationships" xmlns:w="http://schemas.openxmlformats.org/wordprocessingml/2006/main" xmlns:w14="http://schemas.microsoft.com/office/word/2010/wordml" xmlns:w15="http://schemas.microsoft.com/office/word/2012/wordml" mc:Ignorable="w14 w15">
+<w:styles xmlns:mc="http://schemas.openxmlformats.org/markup-compatibility/2006" xmlns:r="http://schemas.openxmlformats.org/officeDocument/2006/relationships" xmlns:w="http://schemas.openxmlformats.org/wordprocessingml/2006/main" xmlns:w14="http://schemas.microsoft.com/office/word/2010/wordml" xmlns:w15="http://schemas.microsoft.com/office/word/2012/wordml" xmlns:w16cid="http://schemas.microsoft.com/office/word/2016/wordml/cid" xmlns:w16se="http://schemas.microsoft.com/office/word/2015/wordml/symex" mc:Ignorable="w14 w15 w16se w16cid">
   <w:docDefaults>
     <w:rPrDefault>
       <w:rPr>
@@ -2060,7 +1977,7 @@
       </w:pPr>
     </w:pPrDefault>
   </w:docDefaults>
-  <w:latentStyles w:defLockedState="0" w:defUIPriority="99" w:defSemiHidden="0" w:defUnhideWhenUsed="0" w:defQFormat="0" w:count="371">
+  <w:latentStyles w:defLockedState="0" w:defUIPriority="99" w:defSemiHidden="0" w:defUnhideWhenUsed="0" w:defQFormat="0" w:count="375">
     <w:lsdException w:name="Normal" w:uiPriority="0" w:qFormat="1"/>
     <w:lsdException w:name="heading 1" w:uiPriority="9" w:qFormat="1"/>
     <w:lsdException w:name="heading 2" w:semiHidden="1" w:uiPriority="9" w:unhideWhenUsed="1" w:qFormat="1"/>
@@ -2166,7 +2083,6 @@
     <w:lsdException w:name="HTML Sample" w:semiHidden="1" w:unhideWhenUsed="1"/>
     <w:lsdException w:name="HTML Typewriter" w:semiHidden="1" w:unhideWhenUsed="1"/>
     <w:lsdException w:name="HTML Variable" w:semiHidden="1" w:unhideWhenUsed="1"/>
-    <w:lsdException w:name="Normal Table" w:semiHidden="1" w:unhideWhenUsed="1"/>
     <w:lsdException w:name="annotation subject" w:semiHidden="1" w:unhideWhenUsed="1"/>
     <w:lsdException w:name="No List" w:semiHidden="1" w:unhideWhenUsed="1"/>
     <w:lsdException w:name="Outline List 1" w:semiHidden="1" w:unhideWhenUsed="1"/>
@@ -2210,10 +2126,8 @@
     <w:lsdException w:name="Table Elegant" w:semiHidden="1" w:unhideWhenUsed="1"/>
     <w:lsdException w:name="Table Professional" w:semiHidden="1" w:unhideWhenUsed="1"/>
     <w:lsdException w:name="Table Subtle 1" w:semiHidden="1" w:unhideWhenUsed="1"/>
-    <w:lsdException w:name="Table Subtle 2" w:semiHidden="1" w:unhideWhenUsed="1"/>
     <w:lsdException w:name="Table Web 1" w:semiHidden="1" w:unhideWhenUsed="1"/>
     <w:lsdException w:name="Table Web 2" w:semiHidden="1" w:unhideWhenUsed="1"/>
-    <w:lsdException w:name="Table Web 3" w:semiHidden="1" w:unhideWhenUsed="1"/>
     <w:lsdException w:name="Balloon Text" w:semiHidden="1" w:unhideWhenUsed="1"/>
     <w:lsdException w:name="Table Grid" w:uiPriority="39"/>
     <w:lsdException w:name="Table Theme" w:semiHidden="1" w:unhideWhenUsed="1"/>
@@ -2432,6 +2346,10 @@
     <w:lsdException w:name="List Table 5 Dark Accent 6" w:uiPriority="50"/>
     <w:lsdException w:name="List Table 6 Colorful Accent 6" w:uiPriority="51"/>
     <w:lsdException w:name="List Table 7 Colorful Accent 6" w:uiPriority="52"/>
+    <w:lsdException w:name="Mention" w:semiHidden="1" w:unhideWhenUsed="1"/>
+    <w:lsdException w:name="Smart Hyperlink" w:semiHidden="1" w:unhideWhenUsed="1"/>
+    <w:lsdException w:name="Hashtag" w:semiHidden="1" w:unhideWhenUsed="1"/>
+    <w:lsdException w:name="Unresolved Mention" w:semiHidden="1" w:unhideWhenUsed="1"/>
   </w:latentStyles>
   <w:style w:type="paragraph" w:default="1" w:styleId="Normal">
     <w:name w:val="Normal"/>

</xml_diff>